<commit_message>
Update dmv JSON messages en geen reloads meer
</commit_message>
<xml_diff>
--- a/Documentation/Interval Racer Architecture Overview.docx
+++ b/Documentation/Interval Racer Architecture Overview.docx
@@ -44,6 +44,13 @@
     </w:p>
     <w:sdt>
       <w:sdtPr>
+        <w:rPr>
+          <w:rFonts w:asciiTheme="minorHAnsi" w:eastAsiaTheme="minorHAnsi" w:hAnsiTheme="minorHAnsi" w:cstheme="minorBidi"/>
+          <w:color w:val="auto"/>
+          <w:sz w:val="22"/>
+          <w:szCs w:val="22"/>
+          <w:lang w:val="nl-NL"/>
+        </w:rPr>
         <w:id w:val="-2069714548"/>
         <w:docPartObj>
           <w:docPartGallery w:val="Table of Contents"/>
@@ -52,14 +59,9 @@
       </w:sdtPr>
       <w:sdtEndPr>
         <w:rPr>
-          <w:rFonts w:asciiTheme="minorHAnsi" w:eastAsiaTheme="minorHAnsi" w:hAnsiTheme="minorHAnsi" w:cstheme="minorBidi"/>
           <w:b/>
           <w:bCs/>
           <w:noProof/>
-          <w:color w:val="auto"/>
-          <w:sz w:val="22"/>
-          <w:szCs w:val="22"/>
-          <w:lang w:val="nl-NL"/>
         </w:rPr>
       </w:sdtEndPr>
       <w:sdtContent>
@@ -70,8 +72,6 @@
           <w:r>
             <w:t>Contents</w:t>
           </w:r>
-          <w:bookmarkStart w:id="1" w:name="_GoBack"/>
-          <w:bookmarkEnd w:id="1"/>
         </w:p>
         <w:p>
           <w:pPr>
@@ -953,7 +953,7 @@
           <w:lang w:val="en-US"/>
         </w:rPr>
       </w:pPr>
-      <w:bookmarkStart w:id="2" w:name="_Toc450846489"/>
+      <w:bookmarkStart w:id="1" w:name="_Toc450846489"/>
       <w:r>
         <w:rPr>
           <w:lang w:val="en-US"/>
@@ -961,7 +961,7 @@
         <w:lastRenderedPageBreak/>
         <w:t>Software Stack</w:t>
       </w:r>
-      <w:bookmarkEnd w:id="2"/>
+      <w:bookmarkEnd w:id="1"/>
     </w:p>
     <w:p>
       <w:pPr>
@@ -1264,14 +1264,14 @@
           <w:lang w:val="en-US"/>
         </w:rPr>
       </w:pPr>
-      <w:bookmarkStart w:id="3" w:name="_Toc450846490"/>
+      <w:bookmarkStart w:id="2" w:name="_Toc450846490"/>
       <w:r>
         <w:rPr>
           <w:lang w:val="en-US"/>
         </w:rPr>
         <w:t>Reasoning</w:t>
       </w:r>
-      <w:bookmarkEnd w:id="3"/>
+      <w:bookmarkEnd w:id="2"/>
     </w:p>
     <w:p>
       <w:pPr>
@@ -1358,19 +1358,7 @@
         <w:rPr>
           <w:lang w:val="en-US"/>
         </w:rPr>
-        <w:t>J</w:t>
-      </w:r>
-      <w:r>
-        <w:rPr>
-          <w:lang w:val="en-US"/>
-        </w:rPr>
-        <w:t>u</w:t>
-      </w:r>
-      <w:r>
-        <w:rPr>
-          <w:lang w:val="en-US"/>
-        </w:rPr>
-        <w:t>nit</w:t>
+        <w:t>Junit</w:t>
       </w:r>
       <w:r>
         <w:rPr>
@@ -1474,13 +1462,7 @@
         <w:rPr>
           <w:lang w:val="en-US"/>
         </w:rPr>
-        <w:t xml:space="preserve">JSF; I have very little experience with </w:t>
-      </w:r>
-      <w:r>
-        <w:rPr>
-          <w:lang w:val="en-US"/>
-        </w:rPr>
-        <w:t>web frameworks</w:t>
+        <w:t>JSF; I have very little experience with web frameworks</w:t>
       </w:r>
       <w:r>
         <w:rPr>
@@ -1697,7 +1679,7 @@
           <w:lang w:val="en-US"/>
         </w:rPr>
       </w:pPr>
-      <w:bookmarkStart w:id="4" w:name="_Toc450846491"/>
+      <w:bookmarkStart w:id="3" w:name="_Toc450846491"/>
       <w:r>
         <w:rPr>
           <w:lang w:val="en-US"/>
@@ -1717,150 +1699,150 @@
         </w:rPr>
         <w:t xml:space="preserve"> Description</w:t>
       </w:r>
+      <w:bookmarkEnd w:id="3"/>
+    </w:p>
+    <w:p>
+      <w:pPr>
+        <w:rPr>
+          <w:lang w:val="en-US"/>
+        </w:rPr>
+      </w:pPr>
+      <w:r>
+        <w:rPr>
+          <w:lang w:val="en-US"/>
+        </w:rPr>
+        <w:t xml:space="preserve">Before the start of the race players can join and the race can be configured on the first two pages of the application. On the start of the race the </w:t>
+      </w:r>
+      <w:proofErr w:type="spellStart"/>
+      <w:r>
+        <w:rPr>
+          <w:lang w:val="en-US"/>
+        </w:rPr>
+        <w:t>RaceEngine</w:t>
+      </w:r>
+      <w:proofErr w:type="spellEnd"/>
+      <w:r>
+        <w:rPr>
+          <w:lang w:val="en-US"/>
+        </w:rPr>
+        <w:t xml:space="preserve"> is started and the players are redirected to the </w:t>
+      </w:r>
+      <w:proofErr w:type="spellStart"/>
+      <w:r>
+        <w:rPr>
+          <w:lang w:val="en-US"/>
+        </w:rPr>
+        <w:t>raceview</w:t>
+      </w:r>
+      <w:proofErr w:type="spellEnd"/>
+      <w:r>
+        <w:rPr>
+          <w:lang w:val="en-US"/>
+        </w:rPr>
+        <w:t xml:space="preserve">. The </w:t>
+      </w:r>
+      <w:proofErr w:type="spellStart"/>
+      <w:r>
+        <w:rPr>
+          <w:lang w:val="en-US"/>
+        </w:rPr>
+        <w:t>RaceEngine</w:t>
+      </w:r>
+      <w:proofErr w:type="spellEnd"/>
+      <w:r>
+        <w:rPr>
+          <w:lang w:val="en-US"/>
+        </w:rPr>
+        <w:t xml:space="preserve"> starts processing each clock cycle the players commands and the effects on the race by updating the Race model.</w:t>
+      </w:r>
+      <w:r>
+        <w:rPr>
+          <w:lang w:val="en-US"/>
+        </w:rPr>
+        <w:t xml:space="preserve"> </w:t>
+      </w:r>
+      <w:r>
+        <w:rPr>
+          <w:lang w:val="en-US"/>
+        </w:rPr>
+        <w:t>After each clock cycle the players are notified to update their race.</w:t>
+      </w:r>
+    </w:p>
+    <w:p>
+      <w:pPr>
+        <w:rPr>
+          <w:lang w:val="en-US"/>
+        </w:rPr>
+      </w:pPr>
+      <w:r>
+        <w:rPr>
+          <w:lang w:val="en-US"/>
+        </w:rPr>
+        <w:t xml:space="preserve">Players join the game through the Join page, their information is stored in a </w:t>
+      </w:r>
+      <w:proofErr w:type="spellStart"/>
+      <w:r>
+        <w:rPr>
+          <w:lang w:val="en-US"/>
+        </w:rPr>
+        <w:t>SessionScoped</w:t>
+      </w:r>
+      <w:proofErr w:type="spellEnd"/>
+      <w:r>
+        <w:rPr>
+          <w:lang w:val="en-US"/>
+        </w:rPr>
+        <w:t xml:space="preserve"> bean throughout the game. The Race itself is stored inside an </w:t>
+      </w:r>
+      <w:proofErr w:type="spellStart"/>
+      <w:r>
+        <w:rPr>
+          <w:lang w:val="en-US"/>
+        </w:rPr>
+        <w:t>ApplicationScoped</w:t>
+      </w:r>
+      <w:proofErr w:type="spellEnd"/>
+      <w:r>
+        <w:rPr>
+          <w:lang w:val="en-US"/>
+        </w:rPr>
+        <w:t xml:space="preserve"> bean. This means that there can be only one race game </w:t>
+      </w:r>
+      <w:r>
+        <w:rPr>
+          <w:lang w:val="en-US"/>
+        </w:rPr>
+        <w:t>at  a time. After each Race the players sessions are discarded and players are redirected to the Join page.</w:t>
+      </w:r>
+    </w:p>
+    <w:p>
+      <w:pPr>
+        <w:pStyle w:val="Heading1"/>
+        <w:rPr>
+          <w:lang w:val="en-US"/>
+        </w:rPr>
+      </w:pPr>
+      <w:bookmarkStart w:id="4" w:name="_Toc450846492"/>
+      <w:r>
+        <w:rPr>
+          <w:lang w:val="en-US"/>
+        </w:rPr>
+        <w:t xml:space="preserve">The </w:t>
+      </w:r>
+      <w:proofErr w:type="spellStart"/>
+      <w:r>
+        <w:rPr>
+          <w:lang w:val="en-US"/>
+        </w:rPr>
+        <w:t>Race</w:t>
+      </w:r>
+      <w:r>
+        <w:rPr>
+          <w:lang w:val="en-US"/>
+        </w:rPr>
+        <w:t>Engine</w:t>
+      </w:r>
       <w:bookmarkEnd w:id="4"/>
-    </w:p>
-    <w:p>
-      <w:pPr>
-        <w:rPr>
-          <w:lang w:val="en-US"/>
-        </w:rPr>
-      </w:pPr>
-      <w:r>
-        <w:rPr>
-          <w:lang w:val="en-US"/>
-        </w:rPr>
-        <w:t xml:space="preserve">Before the start of the race players can join and the race can be configured on the first two pages of the application. On the start of the race the </w:t>
-      </w:r>
-      <w:proofErr w:type="spellStart"/>
-      <w:r>
-        <w:rPr>
-          <w:lang w:val="en-US"/>
-        </w:rPr>
-        <w:t>RaceEngine</w:t>
-      </w:r>
-      <w:proofErr w:type="spellEnd"/>
-      <w:r>
-        <w:rPr>
-          <w:lang w:val="en-US"/>
-        </w:rPr>
-        <w:t xml:space="preserve"> is started and the players are redirected to the </w:t>
-      </w:r>
-      <w:proofErr w:type="spellStart"/>
-      <w:r>
-        <w:rPr>
-          <w:lang w:val="en-US"/>
-        </w:rPr>
-        <w:t>raceview</w:t>
-      </w:r>
-      <w:proofErr w:type="spellEnd"/>
-      <w:r>
-        <w:rPr>
-          <w:lang w:val="en-US"/>
-        </w:rPr>
-        <w:t xml:space="preserve">. The </w:t>
-      </w:r>
-      <w:proofErr w:type="spellStart"/>
-      <w:r>
-        <w:rPr>
-          <w:lang w:val="en-US"/>
-        </w:rPr>
-        <w:t>RaceEngine</w:t>
-      </w:r>
-      <w:proofErr w:type="spellEnd"/>
-      <w:r>
-        <w:rPr>
-          <w:lang w:val="en-US"/>
-        </w:rPr>
-        <w:t xml:space="preserve"> starts processing each clock cycle the players commands and the effects on the race by updating the Race model.</w:t>
-      </w:r>
-      <w:r>
-        <w:rPr>
-          <w:lang w:val="en-US"/>
-        </w:rPr>
-        <w:t xml:space="preserve"> </w:t>
-      </w:r>
-      <w:r>
-        <w:rPr>
-          <w:lang w:val="en-US"/>
-        </w:rPr>
-        <w:t>After each clock cycle the players are notified to update their race.</w:t>
-      </w:r>
-    </w:p>
-    <w:p>
-      <w:pPr>
-        <w:rPr>
-          <w:lang w:val="en-US"/>
-        </w:rPr>
-      </w:pPr>
-      <w:r>
-        <w:rPr>
-          <w:lang w:val="en-US"/>
-        </w:rPr>
-        <w:t xml:space="preserve">Players join the game through the Join page, their information is stored in a </w:t>
-      </w:r>
-      <w:proofErr w:type="spellStart"/>
-      <w:r>
-        <w:rPr>
-          <w:lang w:val="en-US"/>
-        </w:rPr>
-        <w:t>SessionScoped</w:t>
-      </w:r>
-      <w:proofErr w:type="spellEnd"/>
-      <w:r>
-        <w:rPr>
-          <w:lang w:val="en-US"/>
-        </w:rPr>
-        <w:t xml:space="preserve"> bean throughout the game. The Race itself is stored inside an </w:t>
-      </w:r>
-      <w:proofErr w:type="spellStart"/>
-      <w:r>
-        <w:rPr>
-          <w:lang w:val="en-US"/>
-        </w:rPr>
-        <w:t>ApplicationScoped</w:t>
-      </w:r>
-      <w:proofErr w:type="spellEnd"/>
-      <w:r>
-        <w:rPr>
-          <w:lang w:val="en-US"/>
-        </w:rPr>
-        <w:t xml:space="preserve"> bean. This means that there can be only one race game </w:t>
-      </w:r>
-      <w:r>
-        <w:rPr>
-          <w:lang w:val="en-US"/>
-        </w:rPr>
-        <w:t>at  a time. After each Race the players sessions are discarded and players are redirected to the Join page.</w:t>
-      </w:r>
-    </w:p>
-    <w:p>
-      <w:pPr>
-        <w:pStyle w:val="Heading1"/>
-        <w:rPr>
-          <w:lang w:val="en-US"/>
-        </w:rPr>
-      </w:pPr>
-      <w:bookmarkStart w:id="5" w:name="_Toc450846492"/>
-      <w:r>
-        <w:rPr>
-          <w:lang w:val="en-US"/>
-        </w:rPr>
-        <w:t xml:space="preserve">The </w:t>
-      </w:r>
-      <w:proofErr w:type="spellStart"/>
-      <w:r>
-        <w:rPr>
-          <w:lang w:val="en-US"/>
-        </w:rPr>
-        <w:t>Race</w:t>
-      </w:r>
-      <w:r>
-        <w:rPr>
-          <w:lang w:val="en-US"/>
-        </w:rPr>
-        <w:t>Engine</w:t>
-      </w:r>
-      <w:bookmarkEnd w:id="5"/>
       <w:proofErr w:type="spellEnd"/>
     </w:p>
     <w:p>
@@ -1954,7 +1936,7 @@
           <v:shape id="_x0000_i1025" type="#_x0000_t75" style="width:433.5pt;height:293.5pt" o:ole="">
             <v:imagedata r:id="rId6" o:title=""/>
           </v:shape>
-          <o:OLEObject Type="Embed" ProgID="Visio.Drawing.15" ShapeID="_x0000_i1025" DrawAspect="Content" ObjectID="_1524592108" r:id="rId7"/>
+          <o:OLEObject Type="Embed" ProgID="Visio.Drawing.15" ShapeID="_x0000_i1025" DrawAspect="Content" ObjectID="_1524695253" r:id="rId7"/>
         </w:object>
       </w:r>
       <w:r>
@@ -2116,21 +2098,15 @@
           <w:lang w:val="en-US"/>
         </w:rPr>
       </w:pPr>
-      <w:bookmarkStart w:id="6" w:name="_Toc450846493"/>
+      <w:bookmarkStart w:id="5" w:name="_Toc450846493"/>
       <w:r>
         <w:rPr>
           <w:lang w:val="en-US"/>
         </w:rPr>
         <w:lastRenderedPageBreak/>
-        <w:t xml:space="preserve">The </w:t>
-      </w:r>
-      <w:r>
-        <w:rPr>
-          <w:lang w:val="en-US"/>
-        </w:rPr>
-        <w:t>Race Model</w:t>
-      </w:r>
-      <w:bookmarkEnd w:id="6"/>
+        <w:t>The Race Model</w:t>
+      </w:r>
+      <w:bookmarkEnd w:id="5"/>
     </w:p>
     <w:p>
       <w:pPr>
@@ -2196,7 +2172,7 @@
           <v:shape id="_x0000_i1026" type="#_x0000_t75" style="width:242pt;height:324pt" o:ole="">
             <v:imagedata r:id="rId8" o:title=""/>
           </v:shape>
-          <o:OLEObject Type="Embed" ProgID="Visio.Drawing.15" ShapeID="_x0000_i1026" DrawAspect="Content" ObjectID="_1524592109" r:id="rId9"/>
+          <o:OLEObject Type="Embed" ProgID="Visio.Drawing.15" ShapeID="_x0000_i1026" DrawAspect="Content" ObjectID="_1524695254" r:id="rId9"/>
         </w:object>
       </w:r>
     </w:p>
@@ -2207,7 +2183,7 @@
           <w:lang w:val="en-US"/>
         </w:rPr>
       </w:pPr>
-      <w:bookmarkStart w:id="7" w:name="_Toc450846494"/>
+      <w:bookmarkStart w:id="6" w:name="_Toc450846494"/>
       <w:r>
         <w:rPr>
           <w:lang w:val="en-US"/>
@@ -2221,7 +2197,7 @@
         </w:rPr>
         <w:t>RaceCar</w:t>
       </w:r>
-      <w:bookmarkEnd w:id="7"/>
+      <w:bookmarkEnd w:id="6"/>
       <w:proofErr w:type="spellEnd"/>
     </w:p>
     <w:p>
@@ -2460,14 +2436,14 @@
           <w:lang w:val="en-US"/>
         </w:rPr>
       </w:pPr>
-      <w:bookmarkStart w:id="8" w:name="_Toc450846495"/>
+      <w:bookmarkStart w:id="7" w:name="_Toc450846495"/>
       <w:r>
         <w:rPr>
           <w:lang w:val="en-US"/>
         </w:rPr>
         <w:t>Race Configuration</w:t>
       </w:r>
-      <w:bookmarkEnd w:id="8"/>
+      <w:bookmarkEnd w:id="7"/>
     </w:p>
     <w:p>
       <w:pPr>
@@ -2557,7 +2533,7 @@
           <w:lang w:val="en-US"/>
         </w:rPr>
       </w:pPr>
-      <w:bookmarkStart w:id="9" w:name="_Toc450846496"/>
+      <w:bookmarkStart w:id="8" w:name="_Toc450846496"/>
       <w:r>
         <w:rPr>
           <w:lang w:val="en-US"/>
@@ -2565,7 +2541,7 @@
         <w:lastRenderedPageBreak/>
         <w:t>The Race Track</w:t>
       </w:r>
-      <w:bookmarkEnd w:id="9"/>
+      <w:bookmarkEnd w:id="8"/>
     </w:p>
     <w:p>
       <w:pPr>
@@ -2738,7 +2714,7 @@
           <w:lang w:val="en-US"/>
         </w:rPr>
       </w:pPr>
-      <w:bookmarkStart w:id="10" w:name="_Toc450846497"/>
+      <w:bookmarkStart w:id="9" w:name="_Toc450846497"/>
       <w:r>
         <w:rPr>
           <w:lang w:val="en-US"/>
@@ -2751,36 +2727,36 @@
         </w:rPr>
         <w:t>Statistics</w:t>
       </w:r>
+      <w:bookmarkEnd w:id="9"/>
+    </w:p>
+    <w:p>
+      <w:pPr>
+        <w:rPr>
+          <w:lang w:val="en-US"/>
+        </w:rPr>
+      </w:pPr>
+      <w:r>
+        <w:rPr>
+          <w:lang w:val="en-US"/>
+        </w:rPr>
+        <w:t>The race statistics object is used to store statistics about the race. It is split up into Race, player and lap statistics. Using a functional interface the statistic information is stored into the model. This is done during the clock cycles of the race engine. The statistics object is parsed on the statistics page to show the statistics and provides a to JSON method for easy storage on the file system</w:t>
+      </w:r>
+    </w:p>
+    <w:p>
+      <w:pPr>
+        <w:pStyle w:val="Heading1"/>
+        <w:rPr>
+          <w:lang w:val="en-US"/>
+        </w:rPr>
+      </w:pPr>
+      <w:bookmarkStart w:id="10" w:name="_Toc450846498"/>
+      <w:r>
+        <w:rPr>
+          <w:lang w:val="en-US"/>
+        </w:rPr>
+        <w:t>Page navigation</w:t>
+      </w:r>
       <w:bookmarkEnd w:id="10"/>
-    </w:p>
-    <w:p>
-      <w:pPr>
-        <w:rPr>
-          <w:lang w:val="en-US"/>
-        </w:rPr>
-      </w:pPr>
-      <w:r>
-        <w:rPr>
-          <w:lang w:val="en-US"/>
-        </w:rPr>
-        <w:t>The race statistics object is used to store statistics about the race. It is split up into Race, player and lap statistics. Using a functional interface the statistic information is stored into the model. This is done during the clock cycles of the race engine. The statistics object is parsed on the statistics page to show the statistics and provides a to JSON method for easy storage on the file system</w:t>
-      </w:r>
-    </w:p>
-    <w:p>
-      <w:pPr>
-        <w:pStyle w:val="Heading1"/>
-        <w:rPr>
-          <w:lang w:val="en-US"/>
-        </w:rPr>
-      </w:pPr>
-      <w:bookmarkStart w:id="11" w:name="_Toc450846498"/>
-      <w:r>
-        <w:rPr>
-          <w:lang w:val="en-US"/>
-        </w:rPr>
-        <w:t>Page navigation</w:t>
-      </w:r>
-      <w:bookmarkEnd w:id="11"/>
     </w:p>
     <w:p>
       <w:pPr>
@@ -2854,7 +2830,7 @@
           <v:shape id="_x0000_i1027" type="#_x0000_t75" style="width:311.5pt;height:166.5pt" o:ole="">
             <v:imagedata r:id="rId10" o:title=""/>
           </v:shape>
-          <o:OLEObject Type="Embed" ProgID="Visio.Drawing.15" ShapeID="_x0000_i1027" DrawAspect="Content" ObjectID="_1524592110" r:id="rId11"/>
+          <o:OLEObject Type="Embed" ProgID="Visio.Drawing.15" ShapeID="_x0000_i1027" DrawAspect="Content" ObjectID="_1524695255" r:id="rId11"/>
         </w:object>
       </w:r>
       <w:r>
@@ -3513,75 +3489,106 @@
           <w:lang w:val="en-US"/>
         </w:rPr>
       </w:pPr>
-      <w:bookmarkStart w:id="12" w:name="_Toc450846499"/>
+      <w:bookmarkStart w:id="11" w:name="_Toc450846499"/>
       <w:r>
         <w:rPr>
           <w:lang w:val="en-US"/>
         </w:rPr>
         <w:t>Updating The Race View</w:t>
       </w:r>
+      <w:bookmarkEnd w:id="11"/>
+    </w:p>
+    <w:p>
+      <w:pPr>
+        <w:rPr>
+          <w:lang w:val="en-US"/>
+        </w:rPr>
+      </w:pPr>
+      <w:r>
+        <w:rPr>
+          <w:lang w:val="en-US"/>
+        </w:rPr>
+        <w:t xml:space="preserve">This is the head page of the application. In the race view a HTML5 Canvas is used to draw the race track and the players cars on it, to do this </w:t>
+      </w:r>
+      <w:proofErr w:type="spellStart"/>
+      <w:r>
+        <w:rPr>
+          <w:lang w:val="en-US"/>
+        </w:rPr>
+        <w:t>Javascript</w:t>
+      </w:r>
+      <w:proofErr w:type="spellEnd"/>
+      <w:r>
+        <w:rPr>
+          <w:lang w:val="en-US"/>
+        </w:rPr>
+        <w:t xml:space="preserve"> is used. The data for the position of the </w:t>
+      </w:r>
+      <w:proofErr w:type="spellStart"/>
+      <w:r>
+        <w:rPr>
+          <w:lang w:val="en-US"/>
+        </w:rPr>
+        <w:t>RaceCars</w:t>
+      </w:r>
+      <w:proofErr w:type="spellEnd"/>
+      <w:r>
+        <w:rPr>
+          <w:lang w:val="en-US"/>
+        </w:rPr>
+        <w:t xml:space="preserve"> comes from the Race model and is initially parsed within the JSF page. The update cycle is done using a JSON message through a web socket. The server pushes each clock cycle all players and cars in JSON format to the clients connected on the web socket channel.</w:t>
+      </w:r>
+    </w:p>
+    <w:p>
+      <w:pPr>
+        <w:rPr>
+          <w:lang w:val="en-US"/>
+        </w:rPr>
+      </w:pPr>
+      <w:r>
+        <w:rPr>
+          <w:lang w:val="en-US"/>
+        </w:rPr>
+        <w:t xml:space="preserve">DISCLAIMER: At the time of writing, the update of the canvas is not working </w:t>
+      </w:r>
+      <w:r>
+        <w:rPr>
+          <w:lang w:val="en-US"/>
+        </w:rPr>
+        <w:t>entirely correct</w:t>
+      </w:r>
+      <w:r>
+        <w:rPr>
+          <w:lang w:val="en-US"/>
+        </w:rPr>
+        <w:t>.</w:t>
+      </w:r>
+      <w:r>
+        <w:rPr>
+          <w:lang w:val="en-US"/>
+        </w:rPr>
+        <w:t xml:space="preserve"> Pressing </w:t>
+      </w:r>
+      <w:r>
+        <w:rPr>
+          <w:lang w:val="en-US"/>
+        </w:rPr>
+        <w:t xml:space="preserve">keyboard </w:t>
+      </w:r>
+      <w:r>
+        <w:rPr>
+          <w:lang w:val="en-US"/>
+        </w:rPr>
+        <w:t>buttons trigger a page refresh. This is not desired but also not fixed at the moment.</w:t>
+      </w:r>
+      <w:r>
+        <w:rPr>
+          <w:lang w:val="en-US"/>
+        </w:rPr>
+        <w:t xml:space="preserve"> </w:t>
+      </w:r>
+      <w:bookmarkStart w:id="12" w:name="_GoBack"/>
       <w:bookmarkEnd w:id="12"/>
-    </w:p>
-    <w:p>
-      <w:pPr>
-        <w:rPr>
-          <w:lang w:val="en-US"/>
-        </w:rPr>
-      </w:pPr>
-      <w:r>
-        <w:rPr>
-          <w:lang w:val="en-US"/>
-        </w:rPr>
-        <w:t xml:space="preserve">This is the head page of the application. In the race view a HTML5 Canvas is used to draw the race track and the players cars on it, to do this </w:t>
-      </w:r>
-      <w:proofErr w:type="spellStart"/>
-      <w:r>
-        <w:rPr>
-          <w:lang w:val="en-US"/>
-        </w:rPr>
-        <w:t>Javascript</w:t>
-      </w:r>
-      <w:proofErr w:type="spellEnd"/>
-      <w:r>
-        <w:rPr>
-          <w:lang w:val="en-US"/>
-        </w:rPr>
-        <w:t xml:space="preserve"> is used. The data for the position of the </w:t>
-      </w:r>
-      <w:proofErr w:type="spellStart"/>
-      <w:r>
-        <w:rPr>
-          <w:lang w:val="en-US"/>
-        </w:rPr>
-        <w:t>RaceCars</w:t>
-      </w:r>
-      <w:proofErr w:type="spellEnd"/>
-      <w:r>
-        <w:rPr>
-          <w:lang w:val="en-US"/>
-        </w:rPr>
-        <w:t xml:space="preserve"> comes from the Race model and is initially parsed within the JSF page. The update cycle is done using a JSON message through a web socket. The server pushes each clock cycle all players and cars in JSON format to the clients connected on the web socket channel.</w:t>
-      </w:r>
-    </w:p>
-    <w:p>
-      <w:pPr>
-        <w:rPr>
-          <w:lang w:val="en-US"/>
-        </w:rPr>
-      </w:pPr>
-    </w:p>
-    <w:p>
-      <w:pPr>
-        <w:rPr>
-          <w:lang w:val="en-US"/>
-        </w:rPr>
-      </w:pPr>
-      <w:r>
-        <w:rPr>
-          <w:lang w:val="en-US"/>
-        </w:rPr>
-        <w:t xml:space="preserve">DISCLAIMER: At the time of writing, the update of the canvas is not working accordingly. The race track is displayed but the cars are not. In order to show the cars a page reload is initiated following in a flickering race view.  </w:t>
-      </w:r>
     </w:p>
     <w:sectPr>
       <w:pgSz w:w="11906" w:h="16838"/>
@@ -4942,7 +4949,7 @@
 </file>
 
 <file path=customXml/itemProps1.xml><?xml version="1.0" encoding="utf-8"?>
-<ds:datastoreItem xmlns:ds="http://schemas.openxmlformats.org/officeDocument/2006/customXml" ds:itemID="{8A1040C3-E3B2-49A2-9584-72D040F49E6C}">
+<ds:datastoreItem xmlns:ds="http://schemas.openxmlformats.org/officeDocument/2006/customXml" ds:itemID="{6335B257-13B1-4512-B20E-01E25C3EC3B1}">
   <ds:schemaRefs>
     <ds:schemaRef ds:uri="http://schemas.openxmlformats.org/officeDocument/2006/bibliography"/>
   </ds:schemaRefs>

</xml_diff>